<commit_message>
updated next project link
</commit_message>
<xml_diff>
--- a/llmops-project-04.docx
+++ b/llmops-project-04.docx
@@ -40,6 +40,20 @@
             <w:rStyle w:val="Hyperlink"/>
           </w:rPr>
           <w:t>GitHub - sunnysavita10/Complete-LLM-Finetuning</w:t>
+        </w:r>
+      </w:hyperlink>
+    </w:p>
+    <w:p/>
+    <w:p>
+      <w:r>
+        <w:t xml:space="preserve">Next project link: </w:t>
+      </w:r>
+      <w:hyperlink r:id="rId7" w:history="1">
+        <w:r>
+          <w:rPr>
+            <w:rStyle w:val="Hyperlink"/>
+          </w:rPr>
+          <w:t>llmops-project-05 - Google Docs</w:t>
         </w:r>
       </w:hyperlink>
     </w:p>
@@ -1011,7 +1025,7 @@
                     <pic:cNvPicPr preferRelativeResize="0"/>
                   </pic:nvPicPr>
                   <pic:blipFill>
-                    <a:blip r:embed="rId7"/>
+                    <a:blip r:embed="rId8"/>
                     <a:srcRect/>
                     <a:stretch>
                       <a:fillRect/>
@@ -1076,7 +1090,7 @@
                     <pic:cNvPicPr preferRelativeResize="0"/>
                   </pic:nvPicPr>
                   <pic:blipFill>
-                    <a:blip r:embed="rId8"/>
+                    <a:blip r:embed="rId9"/>
                     <a:srcRect/>
                     <a:stretch>
                       <a:fillRect/>
@@ -1140,7 +1154,7 @@
                     <pic:cNvPicPr preferRelativeResize="0"/>
                   </pic:nvPicPr>
                   <pic:blipFill>
-                    <a:blip r:embed="rId9"/>
+                    <a:blip r:embed="rId10"/>
                     <a:srcRect/>
                     <a:stretch>
                       <a:fillRect/>
@@ -1205,7 +1219,7 @@
                     <pic:cNvPicPr preferRelativeResize="0"/>
                   </pic:nvPicPr>
                   <pic:blipFill>
-                    <a:blip r:embed="rId10"/>
+                    <a:blip r:embed="rId11"/>
                     <a:srcRect/>
                     <a:stretch>
                       <a:fillRect/>
@@ -2134,7 +2148,7 @@
                     <pic:cNvPicPr preferRelativeResize="0"/>
                   </pic:nvPicPr>
                   <pic:blipFill>
-                    <a:blip r:embed="rId11"/>
+                    <a:blip r:embed="rId12"/>
                     <a:srcRect/>
                     <a:stretch>
                       <a:fillRect/>
@@ -2497,7 +2511,7 @@
                     <pic:cNvPicPr preferRelativeResize="0"/>
                   </pic:nvPicPr>
                   <pic:blipFill>
-                    <a:blip r:embed="rId12"/>
+                    <a:blip r:embed="rId13"/>
                     <a:srcRect/>
                     <a:stretch>
                       <a:fillRect/>

</xml_diff>